<commit_message>
Update letter docx template for user research
</commit_message>
<xml_diff>
--- a/source/documentation/images/notify-pdf-letter-word-template-v1.0.docx
+++ b/source/documentation/images/notify-pdf-letter-word-template-v1.0.docx
@@ -88,15 +88,15 @@
         <mc:AlternateContent>
           <mc:Choice Requires="wps">
             <w:drawing>
-              <wp:anchor distT="0" distB="0" distL="114300" distR="114300" simplePos="0" relativeHeight="251660288" behindDoc="0" locked="0" layoutInCell="1" allowOverlap="1" wp14:anchorId="280AB03D" wp14:editId="3D17D666">
+              <wp:anchor distT="0" distB="0" distL="114300" distR="114300" simplePos="0" relativeHeight="251660288" behindDoc="0" locked="0" layoutInCell="1" allowOverlap="1" wp14:anchorId="280AB03D" wp14:editId="183401B3">
                 <wp:simplePos x="0" y="0"/>
                 <wp:positionH relativeFrom="column">
                   <wp:posOffset>-152400</wp:posOffset>
                 </wp:positionH>
                 <wp:positionV relativeFrom="paragraph">
-                  <wp:posOffset>170180</wp:posOffset>
+                  <wp:posOffset>171450</wp:posOffset>
                 </wp:positionV>
-                <wp:extent cx="5974080" cy="2357120"/>
+                <wp:extent cx="5974080" cy="5095875"/>
                 <wp:effectExtent l="0" t="0" r="0" b="0"/>
                 <wp:wrapNone/>
                 <wp:docPr id="3" name="Text Box 3"/>
@@ -108,7 +108,7 @@
                       <wps:spPr>
                         <a:xfrm>
                           <a:off x="0" y="0"/>
-                          <a:ext cx="5974080" cy="2357120"/>
+                          <a:ext cx="5974080" cy="5095875"/>
                         </a:xfrm>
                         <a:prstGeom prst="rect">
                           <a:avLst/>
@@ -122,6 +122,54 @@
                         <w:txbxContent>
                           <w:p>
                             <w:pPr>
+                              <w:spacing w:before="400" w:after="120"/>
+                              <w:outlineLvl w:val="0"/>
+                              <w:rPr>
+                                <w:rFonts w:ascii="Arial" w:eastAsia="Times New Roman" w:hAnsi="Arial" w:cs="Arial"/>
+                                <w:color w:val="000000"/>
+                                <w:kern w:val="36"/>
+                                <w:sz w:val="40"/>
+                                <w:szCs w:val="40"/>
+                                <w:lang w:eastAsia="en-GB"/>
+                              </w:rPr>
+                            </w:pPr>
+                            <w:r>
+                              <w:rPr>
+                                <w:rFonts w:ascii="Arial" w:eastAsia="Times New Roman" w:hAnsi="Arial" w:cs="Arial"/>
+                                <w:color w:val="000000"/>
+                                <w:kern w:val="36"/>
+                                <w:sz w:val="40"/>
+                                <w:szCs w:val="40"/>
+                                <w:lang w:eastAsia="en-GB"/>
+                              </w:rPr>
+                              <w:t>Letter specification template</w:t>
+                            </w:r>
+                          </w:p>
+                          <w:p>
+                            <w:pPr>
+                              <w:spacing w:before="360" w:after="360"/>
+                              <w:outlineLvl w:val="1"/>
+                              <w:rPr>
+                                <w:rFonts w:ascii="Arial" w:eastAsia="Times New Roman" w:hAnsi="Arial" w:cs="Arial"/>
+                                <w:color w:val="000000"/>
+                                <w:sz w:val="32"/>
+                                <w:szCs w:val="32"/>
+                                <w:lang w:eastAsia="en-GB"/>
+                              </w:rPr>
+                            </w:pPr>
+                            <w:r>
+                              <w:rPr>
+                                <w:rFonts w:ascii="Arial" w:eastAsia="Times New Roman" w:hAnsi="Arial" w:cs="Arial"/>
+                                <w:color w:val="000000"/>
+                                <w:sz w:val="32"/>
+                                <w:szCs w:val="32"/>
+                                <w:lang w:eastAsia="en-GB"/>
+                              </w:rPr>
+                              <w:t>Page 1 – instructions</w:t>
+                            </w:r>
+                          </w:p>
+                          <w:p>
+                            <w:pPr>
                               <w:pStyle w:val="ListParagraph"/>
                               <w:numPr>
                                 <w:ilvl w:val="0"/>
@@ -143,7 +191,59 @@
                                 <w:sz w:val="28"/>
                                 <w:szCs w:val="28"/>
                               </w:rPr>
-                              <w:t xml:space="preserve">Copy and paste this background image into the </w:t>
+                              <w:t>Copy and paste the background image from this file into the first page of your letter.</w:t>
+                            </w:r>
+                          </w:p>
+                          <w:p>
+                            <w:pPr>
+                              <w:pStyle w:val="ListParagraph"/>
+                              <w:numPr>
+                                <w:ilvl w:val="0"/>
+                                <w:numId w:val="1"/>
+                              </w:numPr>
+                              <w:spacing w:line="360" w:lineRule="auto"/>
+                              <w:ind w:left="714" w:hanging="357"/>
+                              <w:rPr>
+                                <w:rFonts w:ascii="Helvetica" w:hAnsi="Helvetica"/>
+                                <w:color w:val="808080" w:themeColor="background1" w:themeShade="80"/>
+                                <w:sz w:val="28"/>
+                                <w:szCs w:val="28"/>
+                              </w:rPr>
+                            </w:pPr>
+                            <w:r>
+                              <w:rPr>
+                                <w:rFonts w:ascii="Helvetica" w:hAnsi="Helvetica"/>
+                                <w:color w:val="808080" w:themeColor="background1" w:themeShade="80"/>
+                                <w:sz w:val="28"/>
+                                <w:szCs w:val="28"/>
+                              </w:rPr>
+                              <w:t>Move the image until it covers the whole page – there should be no gaps between the pink zone and the edges of the page.</w:t>
+                            </w:r>
+                          </w:p>
+                          <w:p>
+                            <w:pPr>
+                              <w:pStyle w:val="ListParagraph"/>
+                              <w:numPr>
+                                <w:ilvl w:val="0"/>
+                                <w:numId w:val="1"/>
+                              </w:numPr>
+                              <w:spacing w:line="360" w:lineRule="auto"/>
+                              <w:ind w:left="714" w:hanging="357"/>
+                              <w:rPr>
+                                <w:rFonts w:ascii="Helvetica" w:hAnsi="Helvetica"/>
+                                <w:color w:val="808080" w:themeColor="background1" w:themeShade="80"/>
+                                <w:sz w:val="28"/>
+                                <w:szCs w:val="28"/>
+                              </w:rPr>
+                            </w:pPr>
+                            <w:r>
+                              <w:rPr>
+                                <w:rFonts w:ascii="Helvetica" w:hAnsi="Helvetica"/>
+                                <w:color w:val="808080" w:themeColor="background1" w:themeShade="80"/>
+                                <w:sz w:val="28"/>
+                                <w:szCs w:val="28"/>
+                              </w:rPr>
+                              <w:t xml:space="preserve">Right-click the image and select </w:t>
                             </w:r>
                             <w:r>
                               <w:rPr>
@@ -154,25 +254,7 @@
                                 <w:sz w:val="28"/>
                                 <w:szCs w:val="28"/>
                               </w:rPr>
-                              <w:t>first</w:t>
-                            </w:r>
-                            <w:r>
-                              <w:rPr>
-                                <w:rFonts w:ascii="Helvetica" w:hAnsi="Helvetica"/>
-                                <w:color w:val="808080" w:themeColor="background1" w:themeShade="80"/>
-                                <w:sz w:val="28"/>
-                                <w:szCs w:val="28"/>
-                              </w:rPr>
-                              <w:t xml:space="preserve"> page of your letter</w:t>
-                            </w:r>
-                            <w:r>
-                              <w:rPr>
-                                <w:rFonts w:ascii="Helvetica" w:hAnsi="Helvetica"/>
-                                <w:color w:val="808080" w:themeColor="background1" w:themeShade="80"/>
-                                <w:sz w:val="28"/>
-                                <w:szCs w:val="28"/>
-                              </w:rPr>
-                              <w:t xml:space="preserve"> template</w:t>
+                              <w:t>Send to back</w:t>
                             </w:r>
                             <w:r>
                               <w:rPr>
@@ -207,7 +289,7 @@
                                 <w:sz w:val="28"/>
                                 <w:szCs w:val="28"/>
                               </w:rPr>
-                              <w:t>Move the image until it covers the whole page.</w:t>
+                              <w:t>Make sure there is nothing in the pink zone – your content should only appear in the printable (white) area.</w:t>
                             </w:r>
                           </w:p>
                           <w:p>
@@ -233,55 +315,14 @@
                                 <w:sz w:val="28"/>
                                 <w:szCs w:val="28"/>
                               </w:rPr>
-                              <w:t>Right-click the image and select ‘Send to back’</w:t>
-                            </w:r>
-                            <w:r>
-                              <w:rPr>
-                                <w:rFonts w:ascii="Helvetica" w:hAnsi="Helvetica"/>
-                                <w:color w:val="808080" w:themeColor="background1" w:themeShade="80"/>
-                                <w:sz w:val="28"/>
-                                <w:szCs w:val="28"/>
-                              </w:rPr>
-                              <w:t>.</w:t>
-                            </w:r>
-                            <w:bookmarkStart w:id="0" w:name="_GoBack"/>
-                            <w:bookmarkEnd w:id="0"/>
-                          </w:p>
-                          <w:p>
-                            <w:pPr>
-                              <w:pStyle w:val="ListParagraph"/>
-                              <w:numPr>
-                                <w:ilvl w:val="0"/>
-                                <w:numId w:val="1"/>
-                              </w:numPr>
-                              <w:spacing w:line="360" w:lineRule="auto"/>
-                              <w:ind w:left="714" w:hanging="357"/>
-                              <w:rPr>
-                                <w:rFonts w:ascii="Helvetica" w:hAnsi="Helvetica"/>
-                                <w:color w:val="808080" w:themeColor="background1" w:themeShade="80"/>
-                                <w:sz w:val="28"/>
-                                <w:szCs w:val="28"/>
-                              </w:rPr>
-                            </w:pPr>
-                            <w:r>
-                              <w:rPr>
-                                <w:rFonts w:ascii="Helvetica" w:hAnsi="Helvetica"/>
-                                <w:color w:val="808080" w:themeColor="background1" w:themeShade="80"/>
-                                <w:sz w:val="28"/>
-                                <w:szCs w:val="28"/>
-                              </w:rPr>
-                              <w:t>Make sure there is nothing in the pink zone.</w:t>
+                              <w:t>Delete the background image from your letter before you upload it to Notify.</w:t>
                             </w:r>
                           </w:p>
                           <w:p>
                             <w:pPr>
                               <w:pStyle w:val="ListParagraph"/>
-                              <w:numPr>
-                                <w:ilvl w:val="0"/>
-                                <w:numId w:val="1"/>
-                              </w:numPr>
                               <w:spacing w:line="360" w:lineRule="auto"/>
-                              <w:ind w:left="714" w:hanging="357"/>
+                              <w:ind w:left="714"/>
                               <w:rPr>
                                 <w:rFonts w:ascii="Helvetica" w:hAnsi="Helvetica"/>
                                 <w:color w:val="808080" w:themeColor="background1" w:themeShade="80"/>
@@ -289,33 +330,6 @@
                                 <w:szCs w:val="28"/>
                               </w:rPr>
                             </w:pPr>
-                            <w:r>
-                              <w:rPr>
-                                <w:rFonts w:ascii="Helvetica" w:hAnsi="Helvetica"/>
-                                <w:color w:val="808080" w:themeColor="background1" w:themeShade="80"/>
-                                <w:sz w:val="28"/>
-                                <w:szCs w:val="28"/>
-                              </w:rPr>
-                              <w:t>Delete the background image from your letter</w:t>
-                            </w:r>
-                            <w:r>
-                              <w:rPr>
-                                <w:rFonts w:ascii="Helvetica" w:hAnsi="Helvetica"/>
-                                <w:color w:val="808080" w:themeColor="background1" w:themeShade="80"/>
-                                <w:sz w:val="28"/>
-                                <w:szCs w:val="28"/>
-                              </w:rPr>
-                              <w:t xml:space="preserve"> template</w:t>
-                            </w:r>
-                            <w:r>
-                              <w:rPr>
-                                <w:rFonts w:ascii="Helvetica" w:hAnsi="Helvetica"/>
-                                <w:color w:val="808080" w:themeColor="background1" w:themeShade="80"/>
-                                <w:sz w:val="28"/>
-                                <w:szCs w:val="28"/>
-                              </w:rPr>
-                              <w:t>.</w:t>
-                            </w:r>
                           </w:p>
                         </w:txbxContent>
                       </wps:txbx>
@@ -343,9 +357,57 @@
                 <v:stroke joinstyle="miter"/>
                 <v:path gradientshapeok="t" o:connecttype="rect"/>
               </v:shapetype>
-              <v:shape id="Text Box 3" o:spid="_x0000_s1026" type="#_x0000_t202" style="position:absolute;margin-left:-12pt;margin-top:13.4pt;width:470.4pt;height:185.6pt;z-index:251660288;visibility:visible;mso-wrap-style:square;mso-width-percent:0;mso-height-percent:0;mso-wrap-distance-left:9pt;mso-wrap-distance-top:0;mso-wrap-distance-right:9pt;mso-wrap-distance-bottom:0;mso-position-horizontal:absolute;mso-position-horizontal-relative:text;mso-position-vertical:absolute;mso-position-vertical-relative:text;mso-width-percent:0;mso-height-percent:0;mso-width-relative:margin;mso-height-relative:margin;v-text-anchor:top" o:gfxdata="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" filled="f" stroked="f" strokeweight=".5pt">
+              <v:shape id="Text Box 3" o:spid="_x0000_s1026" type="#_x0000_t202" style="position:absolute;margin-left:-12pt;margin-top:13.5pt;width:470.4pt;height:401.25pt;z-index:251660288;visibility:visible;mso-wrap-style:square;mso-width-percent:0;mso-height-percent:0;mso-wrap-distance-left:9pt;mso-wrap-distance-top:0;mso-wrap-distance-right:9pt;mso-wrap-distance-bottom:0;mso-position-horizontal:absolute;mso-position-horizontal-relative:text;mso-position-vertical:absolute;mso-position-vertical-relative:text;mso-width-percent:0;mso-height-percent:0;mso-width-relative:margin;mso-height-relative:margin;v-text-anchor:top" o:gfxdata="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" filled="f" stroked="f" strokeweight=".5pt">
                 <v:textbox>
                   <w:txbxContent>
+                    <w:p>
+                      <w:pPr>
+                        <w:spacing w:before="400" w:after="120"/>
+                        <w:outlineLvl w:val="0"/>
+                        <w:rPr>
+                          <w:rFonts w:ascii="Arial" w:eastAsia="Times New Roman" w:hAnsi="Arial" w:cs="Arial"/>
+                          <w:color w:val="000000"/>
+                          <w:kern w:val="36"/>
+                          <w:sz w:val="40"/>
+                          <w:szCs w:val="40"/>
+                          <w:lang w:eastAsia="en-GB"/>
+                        </w:rPr>
+                      </w:pPr>
+                      <w:r>
+                        <w:rPr>
+                          <w:rFonts w:ascii="Arial" w:eastAsia="Times New Roman" w:hAnsi="Arial" w:cs="Arial"/>
+                          <w:color w:val="000000"/>
+                          <w:kern w:val="36"/>
+                          <w:sz w:val="40"/>
+                          <w:szCs w:val="40"/>
+                          <w:lang w:eastAsia="en-GB"/>
+                        </w:rPr>
+                        <w:t>Letter specification template</w:t>
+                      </w:r>
+                    </w:p>
+                    <w:p>
+                      <w:pPr>
+                        <w:spacing w:before="360" w:after="360"/>
+                        <w:outlineLvl w:val="1"/>
+                        <w:rPr>
+                          <w:rFonts w:ascii="Arial" w:eastAsia="Times New Roman" w:hAnsi="Arial" w:cs="Arial"/>
+                          <w:color w:val="000000"/>
+                          <w:sz w:val="32"/>
+                          <w:szCs w:val="32"/>
+                          <w:lang w:eastAsia="en-GB"/>
+                        </w:rPr>
+                      </w:pPr>
+                      <w:r>
+                        <w:rPr>
+                          <w:rFonts w:ascii="Arial" w:eastAsia="Times New Roman" w:hAnsi="Arial" w:cs="Arial"/>
+                          <w:color w:val="000000"/>
+                          <w:sz w:val="32"/>
+                          <w:szCs w:val="32"/>
+                          <w:lang w:eastAsia="en-GB"/>
+                        </w:rPr>
+                        <w:t>Page 1 – instructions</w:t>
+                      </w:r>
+                    </w:p>
                     <w:p>
                       <w:pPr>
                         <w:pStyle w:val="ListParagraph"/>
@@ -369,7 +431,59 @@
                           <w:sz w:val="28"/>
                           <w:szCs w:val="28"/>
                         </w:rPr>
-                        <w:t xml:space="preserve">Copy and paste this background image into the </w:t>
+                        <w:t>Copy and paste the background image from this file into the first page of your letter.</w:t>
+                      </w:r>
+                    </w:p>
+                    <w:p>
+                      <w:pPr>
+                        <w:pStyle w:val="ListParagraph"/>
+                        <w:numPr>
+                          <w:ilvl w:val="0"/>
+                          <w:numId w:val="1"/>
+                        </w:numPr>
+                        <w:spacing w:line="360" w:lineRule="auto"/>
+                        <w:ind w:left="714" w:hanging="357"/>
+                        <w:rPr>
+                          <w:rFonts w:ascii="Helvetica" w:hAnsi="Helvetica"/>
+                          <w:color w:val="808080" w:themeColor="background1" w:themeShade="80"/>
+                          <w:sz w:val="28"/>
+                          <w:szCs w:val="28"/>
+                        </w:rPr>
+                      </w:pPr>
+                      <w:r>
+                        <w:rPr>
+                          <w:rFonts w:ascii="Helvetica" w:hAnsi="Helvetica"/>
+                          <w:color w:val="808080" w:themeColor="background1" w:themeShade="80"/>
+                          <w:sz w:val="28"/>
+                          <w:szCs w:val="28"/>
+                        </w:rPr>
+                        <w:t>Move the image until it covers the whole page – there should be no gaps between the pink zone and the edges of the page.</w:t>
+                      </w:r>
+                    </w:p>
+                    <w:p>
+                      <w:pPr>
+                        <w:pStyle w:val="ListParagraph"/>
+                        <w:numPr>
+                          <w:ilvl w:val="0"/>
+                          <w:numId w:val="1"/>
+                        </w:numPr>
+                        <w:spacing w:line="360" w:lineRule="auto"/>
+                        <w:ind w:left="714" w:hanging="357"/>
+                        <w:rPr>
+                          <w:rFonts w:ascii="Helvetica" w:hAnsi="Helvetica"/>
+                          <w:color w:val="808080" w:themeColor="background1" w:themeShade="80"/>
+                          <w:sz w:val="28"/>
+                          <w:szCs w:val="28"/>
+                        </w:rPr>
+                      </w:pPr>
+                      <w:r>
+                        <w:rPr>
+                          <w:rFonts w:ascii="Helvetica" w:hAnsi="Helvetica"/>
+                          <w:color w:val="808080" w:themeColor="background1" w:themeShade="80"/>
+                          <w:sz w:val="28"/>
+                          <w:szCs w:val="28"/>
+                        </w:rPr>
+                        <w:t xml:space="preserve">Right-click the image and select </w:t>
                       </w:r>
                       <w:r>
                         <w:rPr>
@@ -380,25 +494,7 @@
                           <w:sz w:val="28"/>
                           <w:szCs w:val="28"/>
                         </w:rPr>
-                        <w:t>first</w:t>
-                      </w:r>
-                      <w:r>
-                        <w:rPr>
-                          <w:rFonts w:ascii="Helvetica" w:hAnsi="Helvetica"/>
-                          <w:color w:val="808080" w:themeColor="background1" w:themeShade="80"/>
-                          <w:sz w:val="28"/>
-                          <w:szCs w:val="28"/>
-                        </w:rPr>
-                        <w:t xml:space="preserve"> page of your letter</w:t>
-                      </w:r>
-                      <w:r>
-                        <w:rPr>
-                          <w:rFonts w:ascii="Helvetica" w:hAnsi="Helvetica"/>
-                          <w:color w:val="808080" w:themeColor="background1" w:themeShade="80"/>
-                          <w:sz w:val="28"/>
-                          <w:szCs w:val="28"/>
-                        </w:rPr>
-                        <w:t xml:space="preserve"> template</w:t>
+                        <w:t>Send to back</w:t>
                       </w:r>
                       <w:r>
                         <w:rPr>
@@ -433,7 +529,7 @@
                           <w:sz w:val="28"/>
                           <w:szCs w:val="28"/>
                         </w:rPr>
-                        <w:t>Move the image until it covers the whole page.</w:t>
+                        <w:t>Make sure there is nothing in the pink zone – your content should only appear in the printable (white) area.</w:t>
                       </w:r>
                     </w:p>
                     <w:p>
@@ -459,55 +555,14 @@
                           <w:sz w:val="28"/>
                           <w:szCs w:val="28"/>
                         </w:rPr>
-                        <w:t>Right-click the image and select ‘Send to back’</w:t>
-                      </w:r>
-                      <w:r>
-                        <w:rPr>
-                          <w:rFonts w:ascii="Helvetica" w:hAnsi="Helvetica"/>
-                          <w:color w:val="808080" w:themeColor="background1" w:themeShade="80"/>
-                          <w:sz w:val="28"/>
-                          <w:szCs w:val="28"/>
-                        </w:rPr>
-                        <w:t>.</w:t>
-                      </w:r>
-                      <w:bookmarkStart w:id="1" w:name="_GoBack"/>
-                      <w:bookmarkEnd w:id="1"/>
-                    </w:p>
-                    <w:p>
-                      <w:pPr>
-                        <w:pStyle w:val="ListParagraph"/>
-                        <w:numPr>
-                          <w:ilvl w:val="0"/>
-                          <w:numId w:val="1"/>
-                        </w:numPr>
-                        <w:spacing w:line="360" w:lineRule="auto"/>
-                        <w:ind w:left="714" w:hanging="357"/>
-                        <w:rPr>
-                          <w:rFonts w:ascii="Helvetica" w:hAnsi="Helvetica"/>
-                          <w:color w:val="808080" w:themeColor="background1" w:themeShade="80"/>
-                          <w:sz w:val="28"/>
-                          <w:szCs w:val="28"/>
-                        </w:rPr>
-                      </w:pPr>
-                      <w:r>
-                        <w:rPr>
-                          <w:rFonts w:ascii="Helvetica" w:hAnsi="Helvetica"/>
-                          <w:color w:val="808080" w:themeColor="background1" w:themeShade="80"/>
-                          <w:sz w:val="28"/>
-                          <w:szCs w:val="28"/>
-                        </w:rPr>
-                        <w:t>Make sure there is nothing in the pink zone.</w:t>
+                        <w:t>Delete the background image from your letter before you upload it to Notify.</w:t>
                       </w:r>
                     </w:p>
                     <w:p>
                       <w:pPr>
                         <w:pStyle w:val="ListParagraph"/>
-                        <w:numPr>
-                          <w:ilvl w:val="0"/>
-                          <w:numId w:val="1"/>
-                        </w:numPr>
                         <w:spacing w:line="360" w:lineRule="auto"/>
-                        <w:ind w:left="714" w:hanging="357"/>
+                        <w:ind w:left="714"/>
                         <w:rPr>
                           <w:rFonts w:ascii="Helvetica" w:hAnsi="Helvetica"/>
                           <w:color w:val="808080" w:themeColor="background1" w:themeShade="80"/>
@@ -515,33 +570,6 @@
                           <w:szCs w:val="28"/>
                         </w:rPr>
                       </w:pPr>
-                      <w:r>
-                        <w:rPr>
-                          <w:rFonts w:ascii="Helvetica" w:hAnsi="Helvetica"/>
-                          <w:color w:val="808080" w:themeColor="background1" w:themeShade="80"/>
-                          <w:sz w:val="28"/>
-                          <w:szCs w:val="28"/>
-                        </w:rPr>
-                        <w:t>Delete the background image from your letter</w:t>
-                      </w:r>
-                      <w:r>
-                        <w:rPr>
-                          <w:rFonts w:ascii="Helvetica" w:hAnsi="Helvetica"/>
-                          <w:color w:val="808080" w:themeColor="background1" w:themeShade="80"/>
-                          <w:sz w:val="28"/>
-                          <w:szCs w:val="28"/>
-                        </w:rPr>
-                        <w:t xml:space="preserve"> template</w:t>
-                      </w:r>
-                      <w:r>
-                        <w:rPr>
-                          <w:rFonts w:ascii="Helvetica" w:hAnsi="Helvetica"/>
-                          <w:color w:val="808080" w:themeColor="background1" w:themeShade="80"/>
-                          <w:sz w:val="28"/>
-                          <w:szCs w:val="28"/>
-                        </w:rPr>
-                        <w:t>.</w:t>
-                      </w:r>
                     </w:p>
                   </w:txbxContent>
                 </v:textbox>
@@ -589,15 +617,15 @@
         <mc:AlternateContent>
           <mc:Choice Requires="wps">
             <w:drawing>
-              <wp:anchor distT="0" distB="0" distL="114300" distR="114300" simplePos="0" relativeHeight="251662336" behindDoc="0" locked="0" layoutInCell="1" allowOverlap="1" wp14:anchorId="5688D069" wp14:editId="59B01F50">
+              <wp:anchor distT="0" distB="0" distL="114300" distR="114300" simplePos="0" relativeHeight="251662336" behindDoc="0" locked="0" layoutInCell="1" allowOverlap="1" wp14:anchorId="5688D069" wp14:editId="72FC5BA9">
                 <wp:simplePos x="0" y="0"/>
                 <wp:positionH relativeFrom="column">
                   <wp:posOffset>-152400</wp:posOffset>
                 </wp:positionH>
                 <wp:positionV relativeFrom="paragraph">
-                  <wp:posOffset>1686560</wp:posOffset>
+                  <wp:posOffset>1685925</wp:posOffset>
                 </wp:positionV>
-                <wp:extent cx="5974080" cy="2357120"/>
+                <wp:extent cx="5974080" cy="4581525"/>
                 <wp:effectExtent l="0" t="0" r="0" b="0"/>
                 <wp:wrapNone/>
                 <wp:docPr id="4" name="Text Box 4"/>
@@ -609,7 +637,7 @@
                       <wps:spPr>
                         <a:xfrm>
                           <a:off x="0" y="0"/>
-                          <a:ext cx="5974080" cy="2357120"/>
+                          <a:ext cx="5974080" cy="4581525"/>
                         </a:xfrm>
                         <a:prstGeom prst="rect">
                           <a:avLst/>
@@ -623,65 +651,51 @@
                         <w:txbxContent>
                           <w:p>
                             <w:pPr>
-                              <w:pStyle w:val="ListParagraph"/>
-                              <w:numPr>
-                                <w:ilvl w:val="0"/>
-                                <w:numId w:val="2"/>
-                              </w:numPr>
-                              <w:spacing w:line="360" w:lineRule="auto"/>
-                              <w:contextualSpacing w:val="0"/>
-                              <w:rPr>
-                                <w:rFonts w:ascii="Helvetica" w:hAnsi="Helvetica"/>
-                                <w:color w:val="808080" w:themeColor="background1" w:themeShade="80"/>
-                                <w:sz w:val="28"/>
-                                <w:szCs w:val="28"/>
+                              <w:spacing w:before="400" w:after="120"/>
+                              <w:outlineLvl w:val="0"/>
+                              <w:rPr>
+                                <w:rFonts w:ascii="Times New Roman" w:eastAsia="Times New Roman" w:hAnsi="Times New Roman" w:cs="Times New Roman"/>
+                                <w:b/>
+                                <w:bCs/>
+                                <w:kern w:val="36"/>
+                                <w:sz w:val="48"/>
+                                <w:szCs w:val="48"/>
+                                <w:lang w:eastAsia="en-GB"/>
                               </w:rPr>
                             </w:pPr>
                             <w:r>
                               <w:rPr>
-                                <w:rFonts w:ascii="Helvetica" w:hAnsi="Helvetica"/>
-                                <w:color w:val="808080" w:themeColor="background1" w:themeShade="80"/>
-                                <w:sz w:val="28"/>
-                                <w:szCs w:val="28"/>
-                              </w:rPr>
-                              <w:t xml:space="preserve">Copy and paste this background image into the </w:t>
+                                <w:rFonts w:ascii="Arial" w:eastAsia="Times New Roman" w:hAnsi="Arial" w:cs="Arial"/>
+                                <w:color w:val="000000"/>
+                                <w:kern w:val="36"/>
+                                <w:sz w:val="40"/>
+                                <w:szCs w:val="40"/>
+                                <w:lang w:eastAsia="en-GB"/>
+                              </w:rPr>
+                              <w:t>Letter specification template</w:t>
                             </w:r>
+                          </w:p>
+                          <w:p>
+                            <w:pPr>
+                              <w:spacing w:before="360" w:after="360"/>
+                              <w:outlineLvl w:val="1"/>
+                              <w:rPr>
+                                <w:rFonts w:ascii="Arial" w:eastAsia="Times New Roman" w:hAnsi="Arial" w:cs="Arial"/>
+                                <w:color w:val="000000"/>
+                                <w:sz w:val="32"/>
+                                <w:szCs w:val="32"/>
+                                <w:lang w:eastAsia="en-GB"/>
+                              </w:rPr>
+                            </w:pPr>
                             <w:r>
                               <w:rPr>
-                                <w:rFonts w:ascii="Helvetica" w:hAnsi="Helvetica"/>
-                                <w:b/>
-                                <w:color w:val="808080" w:themeColor="background1" w:themeShade="80"/>
-                                <w:sz w:val="28"/>
-                                <w:szCs w:val="28"/>
-                              </w:rPr>
-                              <w:t>second</w:t>
-                            </w:r>
-                            <w:r>
-                              <w:rPr>
-                                <w:rFonts w:ascii="Helvetica" w:hAnsi="Helvetica"/>
-                                <w:color w:val="808080" w:themeColor="background1" w:themeShade="80"/>
-                                <w:sz w:val="28"/>
-                                <w:szCs w:val="28"/>
-                              </w:rPr>
-                              <w:t xml:space="preserve"> page</w:t>
-                            </w:r>
-                            <w:r>
-                              <w:rPr>
-                                <w:rFonts w:ascii="Helvetica" w:hAnsi="Helvetica"/>
-                                <w:color w:val="808080" w:themeColor="background1" w:themeShade="80"/>
-                                <w:sz w:val="28"/>
-                                <w:szCs w:val="28"/>
-                              </w:rPr>
-                              <w:t xml:space="preserve"> </w:t>
-                            </w:r>
-                            <w:r>
-                              <w:rPr>
-                                <w:rFonts w:ascii="Helvetica" w:hAnsi="Helvetica"/>
-                                <w:color w:val="808080" w:themeColor="background1" w:themeShade="80"/>
-                                <w:sz w:val="28"/>
-                                <w:szCs w:val="28"/>
-                              </w:rPr>
-                              <w:t>of your letter template.</w:t>
+                                <w:rFonts w:ascii="Arial" w:eastAsia="Times New Roman" w:hAnsi="Arial" w:cs="Arial"/>
+                                <w:color w:val="000000"/>
+                                <w:sz w:val="32"/>
+                                <w:szCs w:val="32"/>
+                                <w:lang w:eastAsia="en-GB"/>
+                              </w:rPr>
+                              <w:t>Page 2 – instructions</w:t>
                             </w:r>
                           </w:p>
                           <w:p>
@@ -693,7 +707,6 @@
                               </w:numPr>
                               <w:spacing w:line="360" w:lineRule="auto"/>
                               <w:ind w:left="714" w:hanging="357"/>
-                              <w:contextualSpacing w:val="0"/>
                               <w:rPr>
                                 <w:rFonts w:ascii="Helvetica" w:hAnsi="Helvetica"/>
                                 <w:color w:val="808080" w:themeColor="background1" w:themeShade="80"/>
@@ -708,25 +721,7 @@
                                 <w:sz w:val="28"/>
                                 <w:szCs w:val="28"/>
                               </w:rPr>
-                              <w:t xml:space="preserve">Move </w:t>
-                            </w:r>
-                            <w:r>
-                              <w:rPr>
-                                <w:rFonts w:ascii="Helvetica" w:hAnsi="Helvetica"/>
-                                <w:color w:val="808080" w:themeColor="background1" w:themeShade="80"/>
-                                <w:sz w:val="28"/>
-                                <w:szCs w:val="28"/>
-                              </w:rPr>
-                              <w:t>the image until</w:t>
-                            </w:r>
-                            <w:r>
-                              <w:rPr>
-                                <w:rFonts w:ascii="Helvetica" w:hAnsi="Helvetica"/>
-                                <w:color w:val="808080" w:themeColor="background1" w:themeShade="80"/>
-                                <w:sz w:val="28"/>
-                                <w:szCs w:val="28"/>
-                              </w:rPr>
-                              <w:t xml:space="preserve"> it covers the whole page.</w:t>
+                              <w:t>Copy and paste this background image from this file into the second page of your letter.</w:t>
                             </w:r>
                           </w:p>
                           <w:p>
@@ -738,7 +733,6 @@
                               </w:numPr>
                               <w:spacing w:line="360" w:lineRule="auto"/>
                               <w:ind w:left="714" w:hanging="357"/>
-                              <w:contextualSpacing w:val="0"/>
                               <w:rPr>
                                 <w:rFonts w:ascii="Helvetica" w:hAnsi="Helvetica"/>
                                 <w:color w:val="808080" w:themeColor="background1" w:themeShade="80"/>
@@ -753,7 +747,44 @@
                                 <w:sz w:val="28"/>
                                 <w:szCs w:val="28"/>
                               </w:rPr>
-                              <w:t>Right-click the image and select ‘Send to back’</w:t>
+                              <w:t>Move the image until it covers the whole page – there should be no gaps between the pink zone and the edges of the page.</w:t>
+                            </w:r>
+                          </w:p>
+                          <w:p>
+                            <w:pPr>
+                              <w:pStyle w:val="ListParagraph"/>
+                              <w:numPr>
+                                <w:ilvl w:val="0"/>
+                                <w:numId w:val="2"/>
+                              </w:numPr>
+                              <w:spacing w:line="360" w:lineRule="auto"/>
+                              <w:ind w:left="714" w:hanging="357"/>
+                              <w:rPr>
+                                <w:rFonts w:ascii="Helvetica" w:hAnsi="Helvetica"/>
+                                <w:color w:val="808080" w:themeColor="background1" w:themeShade="80"/>
+                                <w:sz w:val="28"/>
+                                <w:szCs w:val="28"/>
+                              </w:rPr>
+                            </w:pPr>
+                            <w:r>
+                              <w:rPr>
+                                <w:rFonts w:ascii="Helvetica" w:hAnsi="Helvetica"/>
+                                <w:color w:val="808080" w:themeColor="background1" w:themeShade="80"/>
+                                <w:sz w:val="28"/>
+                                <w:szCs w:val="28"/>
+                              </w:rPr>
+                              <w:t xml:space="preserve">Right-click the image and select </w:t>
+                            </w:r>
+                            <w:r>
+                              <w:rPr>
+                                <w:rFonts w:ascii="Helvetica" w:hAnsi="Helvetica"/>
+                                <w:b/>
+                                <w:bCs/>
+                                <w:color w:val="808080" w:themeColor="background1" w:themeShade="80"/>
+                                <w:sz w:val="28"/>
+                                <w:szCs w:val="28"/>
+                              </w:rPr>
+                              <w:t>Send to back</w:t>
                             </w:r>
                             <w:r>
                               <w:rPr>
@@ -774,7 +805,6 @@
                               </w:numPr>
                               <w:spacing w:line="360" w:lineRule="auto"/>
                               <w:ind w:left="714" w:hanging="357"/>
-                              <w:contextualSpacing w:val="0"/>
                               <w:rPr>
                                 <w:rFonts w:ascii="Helvetica" w:hAnsi="Helvetica"/>
                                 <w:color w:val="808080" w:themeColor="background1" w:themeShade="80"/>
@@ -789,7 +819,7 @@
                                 <w:sz w:val="28"/>
                                 <w:szCs w:val="28"/>
                               </w:rPr>
-                              <w:t>Make sure there is nothing in the pink zone.</w:t>
+                              <w:t>Make sure there is nothing in the pink zone – your content should only appear in the printable (white) area.</w:t>
                             </w:r>
                           </w:p>
                           <w:p>
@@ -801,7 +831,6 @@
                               </w:numPr>
                               <w:spacing w:line="360" w:lineRule="auto"/>
                               <w:ind w:left="714" w:hanging="357"/>
-                              <w:contextualSpacing w:val="0"/>
                               <w:rPr>
                                 <w:rFonts w:ascii="Helvetica" w:hAnsi="Helvetica"/>
                                 <w:color w:val="808080" w:themeColor="background1" w:themeShade="80"/>
@@ -828,7 +857,6 @@
                               </w:numPr>
                               <w:spacing w:line="360" w:lineRule="auto"/>
                               <w:ind w:left="714" w:hanging="357"/>
-                              <w:contextualSpacing w:val="0"/>
                               <w:rPr>
                                 <w:rFonts w:ascii="Helvetica" w:hAnsi="Helvetica"/>
                                 <w:color w:val="808080" w:themeColor="background1" w:themeShade="80"/>
@@ -843,7 +871,7 @@
                                 <w:sz w:val="28"/>
                                 <w:szCs w:val="28"/>
                               </w:rPr>
-                              <w:t>Delete the background image from your letter template.</w:t>
+                              <w:t>Delete the background image from your letter before you upload it to Notify.</w:t>
                             </w:r>
                           </w:p>
                         </w:txbxContent>
@@ -868,70 +896,56 @@
           </mc:Choice>
           <mc:Fallback>
             <w:pict>
-              <v:shape w14:anchorId="5688D069" id="Text Box 4" o:spid="_x0000_s1027" type="#_x0000_t202" style="position:absolute;margin-left:-12pt;margin-top:132.8pt;width:470.4pt;height:185.6pt;z-index:251662336;visibility:visible;mso-wrap-style:square;mso-width-percent:0;mso-height-percent:0;mso-wrap-distance-left:9pt;mso-wrap-distance-top:0;mso-wrap-distance-right:9pt;mso-wrap-distance-bottom:0;mso-position-horizontal:absolute;mso-position-horizontal-relative:text;mso-position-vertical:absolute;mso-position-vertical-relative:text;mso-width-percent:0;mso-height-percent:0;mso-width-relative:margin;mso-height-relative:margin;v-text-anchor:top" o:gfxdata="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" filled="f" stroked="f" strokeweight=".5pt">
+              <v:shape w14:anchorId="5688D069" id="Text Box 4" o:spid="_x0000_s1027" type="#_x0000_t202" style="position:absolute;margin-left:-12pt;margin-top:132.75pt;width:470.4pt;height:360.75pt;z-index:251662336;visibility:visible;mso-wrap-style:square;mso-width-percent:0;mso-height-percent:0;mso-wrap-distance-left:9pt;mso-wrap-distance-top:0;mso-wrap-distance-right:9pt;mso-wrap-distance-bottom:0;mso-position-horizontal:absolute;mso-position-horizontal-relative:text;mso-position-vertical:absolute;mso-position-vertical-relative:text;mso-width-percent:0;mso-height-percent:0;mso-width-relative:margin;mso-height-relative:margin;v-text-anchor:top" o:gfxdata="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" filled="f" stroked="f" strokeweight=".5pt">
                 <v:textbox>
                   <w:txbxContent>
                     <w:p>
                       <w:pPr>
-                        <w:pStyle w:val="ListParagraph"/>
-                        <w:numPr>
-                          <w:ilvl w:val="0"/>
-                          <w:numId w:val="2"/>
-                        </w:numPr>
-                        <w:spacing w:line="360" w:lineRule="auto"/>
-                        <w:contextualSpacing w:val="0"/>
-                        <w:rPr>
-                          <w:rFonts w:ascii="Helvetica" w:hAnsi="Helvetica"/>
-                          <w:color w:val="808080" w:themeColor="background1" w:themeShade="80"/>
-                          <w:sz w:val="28"/>
-                          <w:szCs w:val="28"/>
+                        <w:spacing w:before="400" w:after="120"/>
+                        <w:outlineLvl w:val="0"/>
+                        <w:rPr>
+                          <w:rFonts w:ascii="Times New Roman" w:eastAsia="Times New Roman" w:hAnsi="Times New Roman" w:cs="Times New Roman"/>
+                          <w:b/>
+                          <w:bCs/>
+                          <w:kern w:val="36"/>
+                          <w:sz w:val="48"/>
+                          <w:szCs w:val="48"/>
+                          <w:lang w:eastAsia="en-GB"/>
                         </w:rPr>
                       </w:pPr>
                       <w:r>
                         <w:rPr>
-                          <w:rFonts w:ascii="Helvetica" w:hAnsi="Helvetica"/>
-                          <w:color w:val="808080" w:themeColor="background1" w:themeShade="80"/>
-                          <w:sz w:val="28"/>
-                          <w:szCs w:val="28"/>
-                        </w:rPr>
-                        <w:t xml:space="preserve">Copy and paste this background image into the </w:t>
+                          <w:rFonts w:ascii="Arial" w:eastAsia="Times New Roman" w:hAnsi="Arial" w:cs="Arial"/>
+                          <w:color w:val="000000"/>
+                          <w:kern w:val="36"/>
+                          <w:sz w:val="40"/>
+                          <w:szCs w:val="40"/>
+                          <w:lang w:eastAsia="en-GB"/>
+                        </w:rPr>
+                        <w:t>Letter specification template</w:t>
                       </w:r>
+                    </w:p>
+                    <w:p>
+                      <w:pPr>
+                        <w:spacing w:before="360" w:after="360"/>
+                        <w:outlineLvl w:val="1"/>
+                        <w:rPr>
+                          <w:rFonts w:ascii="Arial" w:eastAsia="Times New Roman" w:hAnsi="Arial" w:cs="Arial"/>
+                          <w:color w:val="000000"/>
+                          <w:sz w:val="32"/>
+                          <w:szCs w:val="32"/>
+                          <w:lang w:eastAsia="en-GB"/>
+                        </w:rPr>
+                      </w:pPr>
                       <w:r>
                         <w:rPr>
-                          <w:rFonts w:ascii="Helvetica" w:hAnsi="Helvetica"/>
-                          <w:b/>
-                          <w:color w:val="808080" w:themeColor="background1" w:themeShade="80"/>
-                          <w:sz w:val="28"/>
-                          <w:szCs w:val="28"/>
-                        </w:rPr>
-                        <w:t>second</w:t>
-                      </w:r>
-                      <w:r>
-                        <w:rPr>
-                          <w:rFonts w:ascii="Helvetica" w:hAnsi="Helvetica"/>
-                          <w:color w:val="808080" w:themeColor="background1" w:themeShade="80"/>
-                          <w:sz w:val="28"/>
-                          <w:szCs w:val="28"/>
-                        </w:rPr>
-                        <w:t xml:space="preserve"> page</w:t>
-                      </w:r>
-                      <w:r>
-                        <w:rPr>
-                          <w:rFonts w:ascii="Helvetica" w:hAnsi="Helvetica"/>
-                          <w:color w:val="808080" w:themeColor="background1" w:themeShade="80"/>
-                          <w:sz w:val="28"/>
-                          <w:szCs w:val="28"/>
-                        </w:rPr>
-                        <w:t xml:space="preserve"> </w:t>
-                      </w:r>
-                      <w:r>
-                        <w:rPr>
-                          <w:rFonts w:ascii="Helvetica" w:hAnsi="Helvetica"/>
-                          <w:color w:val="808080" w:themeColor="background1" w:themeShade="80"/>
-                          <w:sz w:val="28"/>
-                          <w:szCs w:val="28"/>
-                        </w:rPr>
-                        <w:t>of your letter template.</w:t>
+                          <w:rFonts w:ascii="Arial" w:eastAsia="Times New Roman" w:hAnsi="Arial" w:cs="Arial"/>
+                          <w:color w:val="000000"/>
+                          <w:sz w:val="32"/>
+                          <w:szCs w:val="32"/>
+                          <w:lang w:eastAsia="en-GB"/>
+                        </w:rPr>
+                        <w:t>Page 2 – instructions</w:t>
                       </w:r>
                     </w:p>
                     <w:p>
@@ -943,7 +957,6 @@
                         </w:numPr>
                         <w:spacing w:line="360" w:lineRule="auto"/>
                         <w:ind w:left="714" w:hanging="357"/>
-                        <w:contextualSpacing w:val="0"/>
                         <w:rPr>
                           <w:rFonts w:ascii="Helvetica" w:hAnsi="Helvetica"/>
                           <w:color w:val="808080" w:themeColor="background1" w:themeShade="80"/>
@@ -958,25 +971,7 @@
                           <w:sz w:val="28"/>
                           <w:szCs w:val="28"/>
                         </w:rPr>
-                        <w:t xml:space="preserve">Move </w:t>
-                      </w:r>
-                      <w:r>
-                        <w:rPr>
-                          <w:rFonts w:ascii="Helvetica" w:hAnsi="Helvetica"/>
-                          <w:color w:val="808080" w:themeColor="background1" w:themeShade="80"/>
-                          <w:sz w:val="28"/>
-                          <w:szCs w:val="28"/>
-                        </w:rPr>
-                        <w:t>the image until</w:t>
-                      </w:r>
-                      <w:r>
-                        <w:rPr>
-                          <w:rFonts w:ascii="Helvetica" w:hAnsi="Helvetica"/>
-                          <w:color w:val="808080" w:themeColor="background1" w:themeShade="80"/>
-                          <w:sz w:val="28"/>
-                          <w:szCs w:val="28"/>
-                        </w:rPr>
-                        <w:t xml:space="preserve"> it covers the whole page.</w:t>
+                        <w:t>Copy and paste this background image from this file into the second page of your letter.</w:t>
                       </w:r>
                     </w:p>
                     <w:p>
@@ -988,7 +983,6 @@
                         </w:numPr>
                         <w:spacing w:line="360" w:lineRule="auto"/>
                         <w:ind w:left="714" w:hanging="357"/>
-                        <w:contextualSpacing w:val="0"/>
                         <w:rPr>
                           <w:rFonts w:ascii="Helvetica" w:hAnsi="Helvetica"/>
                           <w:color w:val="808080" w:themeColor="background1" w:themeShade="80"/>
@@ -1003,7 +997,44 @@
                           <w:sz w:val="28"/>
                           <w:szCs w:val="28"/>
                         </w:rPr>
-                        <w:t>Right-click the image and select ‘Send to back’</w:t>
+                        <w:t>Move the image until it covers the whole page – there should be no gaps between the pink zone and the edges of the page.</w:t>
+                      </w:r>
+                    </w:p>
+                    <w:p>
+                      <w:pPr>
+                        <w:pStyle w:val="ListParagraph"/>
+                        <w:numPr>
+                          <w:ilvl w:val="0"/>
+                          <w:numId w:val="2"/>
+                        </w:numPr>
+                        <w:spacing w:line="360" w:lineRule="auto"/>
+                        <w:ind w:left="714" w:hanging="357"/>
+                        <w:rPr>
+                          <w:rFonts w:ascii="Helvetica" w:hAnsi="Helvetica"/>
+                          <w:color w:val="808080" w:themeColor="background1" w:themeShade="80"/>
+                          <w:sz w:val="28"/>
+                          <w:szCs w:val="28"/>
+                        </w:rPr>
+                      </w:pPr>
+                      <w:r>
+                        <w:rPr>
+                          <w:rFonts w:ascii="Helvetica" w:hAnsi="Helvetica"/>
+                          <w:color w:val="808080" w:themeColor="background1" w:themeShade="80"/>
+                          <w:sz w:val="28"/>
+                          <w:szCs w:val="28"/>
+                        </w:rPr>
+                        <w:t xml:space="preserve">Right-click the image and select </w:t>
+                      </w:r>
+                      <w:r>
+                        <w:rPr>
+                          <w:rFonts w:ascii="Helvetica" w:hAnsi="Helvetica"/>
+                          <w:b/>
+                          <w:bCs/>
+                          <w:color w:val="808080" w:themeColor="background1" w:themeShade="80"/>
+                          <w:sz w:val="28"/>
+                          <w:szCs w:val="28"/>
+                        </w:rPr>
+                        <w:t>Send to back</w:t>
                       </w:r>
                       <w:r>
                         <w:rPr>
@@ -1024,7 +1055,6 @@
                         </w:numPr>
                         <w:spacing w:line="360" w:lineRule="auto"/>
                         <w:ind w:left="714" w:hanging="357"/>
-                        <w:contextualSpacing w:val="0"/>
                         <w:rPr>
                           <w:rFonts w:ascii="Helvetica" w:hAnsi="Helvetica"/>
                           <w:color w:val="808080" w:themeColor="background1" w:themeShade="80"/>
@@ -1039,7 +1069,7 @@
                           <w:sz w:val="28"/>
                           <w:szCs w:val="28"/>
                         </w:rPr>
-                        <w:t>Make sure there is nothing in the pink zone.</w:t>
+                        <w:t>Make sure there is nothing in the pink zone – your content should only appear in the printable (white) area.</w:t>
                       </w:r>
                     </w:p>
                     <w:p>
@@ -1051,7 +1081,6 @@
                         </w:numPr>
                         <w:spacing w:line="360" w:lineRule="auto"/>
                         <w:ind w:left="714" w:hanging="357"/>
-                        <w:contextualSpacing w:val="0"/>
                         <w:rPr>
                           <w:rFonts w:ascii="Helvetica" w:hAnsi="Helvetica"/>
                           <w:color w:val="808080" w:themeColor="background1" w:themeShade="80"/>
@@ -1078,7 +1107,6 @@
                         </w:numPr>
                         <w:spacing w:line="360" w:lineRule="auto"/>
                         <w:ind w:left="714" w:hanging="357"/>
-                        <w:contextualSpacing w:val="0"/>
                         <w:rPr>
                           <w:rFonts w:ascii="Helvetica" w:hAnsi="Helvetica"/>
                           <w:color w:val="808080" w:themeColor="background1" w:themeShade="80"/>
@@ -1093,7 +1121,7 @@
                           <w:sz w:val="28"/>
                           <w:szCs w:val="28"/>
                         </w:rPr>
-                        <w:t>Delete the background image from your letter template.</w:t>
+                        <w:t>Delete the background image from your letter before you upload it to Notify.</w:t>
                       </w:r>
                     </w:p>
                   </w:txbxContent>
@@ -1103,6 +1131,7 @@
           </mc:Fallback>
         </mc:AlternateContent>
       </w:r>
+      <w:bookmarkStart w:id="0" w:name="_GoBack"/>
       <w:r>
         <w:rPr>
           <w:noProof/>
@@ -1163,6 +1192,7 @@
           </wp:anchor>
         </w:drawing>
       </w:r>
+      <w:bookmarkEnd w:id="0"/>
     </w:p>
     <w:sectPr>
       <w:pgSz w:w="11900" w:h="16840"/>
@@ -1263,6 +1293,119 @@
     </w:lvl>
   </w:abstractNum>
   <w:abstractNum w:abstractNumId="1" w15:restartNumberingAfterBreak="0">
+    <w:nsid w:val="5AF95089"/>
+    <w:multiLevelType w:val="multilevel"/>
+    <w:tmpl w:val="9B28C562"/>
+    <w:lvl w:ilvl="0">
+      <w:start w:val="1"/>
+      <w:numFmt w:val="decimal"/>
+      <w:lvlText w:val="%1."/>
+      <w:lvlJc w:val="left"/>
+      <w:pPr>
+        <w:tabs>
+          <w:tab w:val="num" w:pos="720"/>
+        </w:tabs>
+        <w:ind w:left="720" w:hanging="360"/>
+      </w:pPr>
+    </w:lvl>
+    <w:lvl w:ilvl="1" w:tentative="1">
+      <w:start w:val="1"/>
+      <w:numFmt w:val="decimal"/>
+      <w:lvlText w:val="%2."/>
+      <w:lvlJc w:val="left"/>
+      <w:pPr>
+        <w:tabs>
+          <w:tab w:val="num" w:pos="1440"/>
+        </w:tabs>
+        <w:ind w:left="1440" w:hanging="360"/>
+      </w:pPr>
+    </w:lvl>
+    <w:lvl w:ilvl="2" w:tentative="1">
+      <w:start w:val="1"/>
+      <w:numFmt w:val="decimal"/>
+      <w:lvlText w:val="%3."/>
+      <w:lvlJc w:val="left"/>
+      <w:pPr>
+        <w:tabs>
+          <w:tab w:val="num" w:pos="2160"/>
+        </w:tabs>
+        <w:ind w:left="2160" w:hanging="360"/>
+      </w:pPr>
+    </w:lvl>
+    <w:lvl w:ilvl="3" w:tentative="1">
+      <w:start w:val="1"/>
+      <w:numFmt w:val="decimal"/>
+      <w:lvlText w:val="%4."/>
+      <w:lvlJc w:val="left"/>
+      <w:pPr>
+        <w:tabs>
+          <w:tab w:val="num" w:pos="2880"/>
+        </w:tabs>
+        <w:ind w:left="2880" w:hanging="360"/>
+      </w:pPr>
+    </w:lvl>
+    <w:lvl w:ilvl="4" w:tentative="1">
+      <w:start w:val="1"/>
+      <w:numFmt w:val="decimal"/>
+      <w:lvlText w:val="%5."/>
+      <w:lvlJc w:val="left"/>
+      <w:pPr>
+        <w:tabs>
+          <w:tab w:val="num" w:pos="3600"/>
+        </w:tabs>
+        <w:ind w:left="3600" w:hanging="360"/>
+      </w:pPr>
+    </w:lvl>
+    <w:lvl w:ilvl="5" w:tentative="1">
+      <w:start w:val="1"/>
+      <w:numFmt w:val="decimal"/>
+      <w:lvlText w:val="%6."/>
+      <w:lvlJc w:val="left"/>
+      <w:pPr>
+        <w:tabs>
+          <w:tab w:val="num" w:pos="4320"/>
+        </w:tabs>
+        <w:ind w:left="4320" w:hanging="360"/>
+      </w:pPr>
+    </w:lvl>
+    <w:lvl w:ilvl="6" w:tentative="1">
+      <w:start w:val="1"/>
+      <w:numFmt w:val="decimal"/>
+      <w:lvlText w:val="%7."/>
+      <w:lvlJc w:val="left"/>
+      <w:pPr>
+        <w:tabs>
+          <w:tab w:val="num" w:pos="5040"/>
+        </w:tabs>
+        <w:ind w:left="5040" w:hanging="360"/>
+      </w:pPr>
+    </w:lvl>
+    <w:lvl w:ilvl="7" w:tentative="1">
+      <w:start w:val="1"/>
+      <w:numFmt w:val="decimal"/>
+      <w:lvlText w:val="%8."/>
+      <w:lvlJc w:val="left"/>
+      <w:pPr>
+        <w:tabs>
+          <w:tab w:val="num" w:pos="5760"/>
+        </w:tabs>
+        <w:ind w:left="5760" w:hanging="360"/>
+      </w:pPr>
+    </w:lvl>
+    <w:lvl w:ilvl="8" w:tentative="1">
+      <w:start w:val="1"/>
+      <w:numFmt w:val="decimal"/>
+      <w:lvlText w:val="%9."/>
+      <w:lvlJc w:val="left"/>
+      <w:pPr>
+        <w:tabs>
+          <w:tab w:val="num" w:pos="6480"/>
+        </w:tabs>
+        <w:ind w:left="6480" w:hanging="360"/>
+      </w:pPr>
+    </w:lvl>
+  </w:abstractNum>
+  <w:abstractNum w:abstractNumId="2" w15:restartNumberingAfterBreak="0">
     <w:nsid w:val="6EBF65F1"/>
     <w:multiLevelType w:val="hybridMultilevel"/>
     <w:tmpl w:val="237A59D8"/>
@@ -1348,11 +1491,130 @@
       </w:pPr>
     </w:lvl>
   </w:abstractNum>
+  <w:abstractNum w:abstractNumId="3" w15:restartNumberingAfterBreak="0">
+    <w:nsid w:val="785B166F"/>
+    <w:multiLevelType w:val="multilevel"/>
+    <w:tmpl w:val="AAECD090"/>
+    <w:lvl w:ilvl="0">
+      <w:start w:val="1"/>
+      <w:numFmt w:val="decimal"/>
+      <w:lvlText w:val="%1."/>
+      <w:lvlJc w:val="left"/>
+      <w:pPr>
+        <w:tabs>
+          <w:tab w:val="num" w:pos="720"/>
+        </w:tabs>
+        <w:ind w:left="720" w:hanging="360"/>
+      </w:pPr>
+    </w:lvl>
+    <w:lvl w:ilvl="1" w:tentative="1">
+      <w:start w:val="1"/>
+      <w:numFmt w:val="decimal"/>
+      <w:lvlText w:val="%2."/>
+      <w:lvlJc w:val="left"/>
+      <w:pPr>
+        <w:tabs>
+          <w:tab w:val="num" w:pos="1440"/>
+        </w:tabs>
+        <w:ind w:left="1440" w:hanging="360"/>
+      </w:pPr>
+    </w:lvl>
+    <w:lvl w:ilvl="2" w:tentative="1">
+      <w:start w:val="1"/>
+      <w:numFmt w:val="decimal"/>
+      <w:lvlText w:val="%3."/>
+      <w:lvlJc w:val="left"/>
+      <w:pPr>
+        <w:tabs>
+          <w:tab w:val="num" w:pos="2160"/>
+        </w:tabs>
+        <w:ind w:left="2160" w:hanging="360"/>
+      </w:pPr>
+    </w:lvl>
+    <w:lvl w:ilvl="3" w:tentative="1">
+      <w:start w:val="1"/>
+      <w:numFmt w:val="decimal"/>
+      <w:lvlText w:val="%4."/>
+      <w:lvlJc w:val="left"/>
+      <w:pPr>
+        <w:tabs>
+          <w:tab w:val="num" w:pos="2880"/>
+        </w:tabs>
+        <w:ind w:left="2880" w:hanging="360"/>
+      </w:pPr>
+    </w:lvl>
+    <w:lvl w:ilvl="4" w:tentative="1">
+      <w:start w:val="1"/>
+      <w:numFmt w:val="decimal"/>
+      <w:lvlText w:val="%5."/>
+      <w:lvlJc w:val="left"/>
+      <w:pPr>
+        <w:tabs>
+          <w:tab w:val="num" w:pos="3600"/>
+        </w:tabs>
+        <w:ind w:left="3600" w:hanging="360"/>
+      </w:pPr>
+    </w:lvl>
+    <w:lvl w:ilvl="5" w:tentative="1">
+      <w:start w:val="1"/>
+      <w:numFmt w:val="decimal"/>
+      <w:lvlText w:val="%6."/>
+      <w:lvlJc w:val="left"/>
+      <w:pPr>
+        <w:tabs>
+          <w:tab w:val="num" w:pos="4320"/>
+        </w:tabs>
+        <w:ind w:left="4320" w:hanging="360"/>
+      </w:pPr>
+    </w:lvl>
+    <w:lvl w:ilvl="6" w:tentative="1">
+      <w:start w:val="1"/>
+      <w:numFmt w:val="decimal"/>
+      <w:lvlText w:val="%7."/>
+      <w:lvlJc w:val="left"/>
+      <w:pPr>
+        <w:tabs>
+          <w:tab w:val="num" w:pos="5040"/>
+        </w:tabs>
+        <w:ind w:left="5040" w:hanging="360"/>
+      </w:pPr>
+    </w:lvl>
+    <w:lvl w:ilvl="7" w:tentative="1">
+      <w:start w:val="1"/>
+      <w:numFmt w:val="decimal"/>
+      <w:lvlText w:val="%8."/>
+      <w:lvlJc w:val="left"/>
+      <w:pPr>
+        <w:tabs>
+          <w:tab w:val="num" w:pos="5760"/>
+        </w:tabs>
+        <w:ind w:left="5760" w:hanging="360"/>
+      </w:pPr>
+    </w:lvl>
+    <w:lvl w:ilvl="8" w:tentative="1">
+      <w:start w:val="1"/>
+      <w:numFmt w:val="decimal"/>
+      <w:lvlText w:val="%9."/>
+      <w:lvlJc w:val="left"/>
+      <w:pPr>
+        <w:tabs>
+          <w:tab w:val="num" w:pos="6480"/>
+        </w:tabs>
+        <w:ind w:left="6480" w:hanging="360"/>
+      </w:pPr>
+    </w:lvl>
+  </w:abstractNum>
   <w:num w:numId="1">
-    <w:abstractNumId w:val="1"/>
+    <w:abstractNumId w:val="2"/>
   </w:num>
   <w:num w:numId="2">
     <w:abstractNumId w:val="0"/>
+  </w:num>
+  <w:num w:numId="3">
+    <w:abstractNumId w:val="1"/>
+  </w:num>
+  <w:num w:numId="4">
+    <w:abstractNumId w:val="3"/>
   </w:num>
 </w:numbering>
 </file>
@@ -1370,7 +1632,7 @@
     </w:rPrDefault>
     <w:pPrDefault/>
   </w:docDefaults>
-  <w:latentStyles w:defLockedState="0" w:defUIPriority="99" w:defSemiHidden="0" w:defUnhideWhenUsed="0" w:defQFormat="0" w:count="375">
+  <w:latentStyles w:defLockedState="0" w:defUIPriority="99" w:defSemiHidden="0" w:defUnhideWhenUsed="0" w:defQFormat="0" w:count="376">
     <w:lsdException w:name="Normal" w:uiPriority="0" w:qFormat="1"/>
     <w:lsdException w:name="heading 1" w:uiPriority="9" w:qFormat="1"/>
     <w:lsdException w:name="heading 2" w:semiHidden="1" w:uiPriority="9" w:unhideWhenUsed="1" w:qFormat="1"/>
@@ -1746,14 +2008,57 @@
     <w:lsdException w:name="Smart Hyperlink" w:semiHidden="1" w:unhideWhenUsed="1"/>
     <w:lsdException w:name="Hashtag" w:semiHidden="1" w:unhideWhenUsed="1"/>
     <w:lsdException w:name="Unresolved Mention" w:semiHidden="1" w:unhideWhenUsed="1"/>
+    <w:lsdException w:name="Smart Link" w:semiHidden="1" w:unhideWhenUsed="1"/>
   </w:latentStyles>
   <w:style w:type="paragraph" w:default="1" w:styleId="Normal">
     <w:name w:val="Normal"/>
     <w:qFormat/>
   </w:style>
+  <w:style w:type="paragraph" w:styleId="Heading1">
+    <w:name w:val="heading 1"/>
+    <w:basedOn w:val="Normal"/>
+    <w:link w:val="Heading1Char"/>
+    <w:uiPriority w:val="9"/>
+    <w:qFormat/>
+    <w:rsid w:val="007B5C37"/>
+    <w:pPr>
+      <w:spacing w:before="100" w:beforeAutospacing="1" w:after="100" w:afterAutospacing="1"/>
+      <w:outlineLvl w:val="0"/>
+    </w:pPr>
+    <w:rPr>
+      <w:rFonts w:ascii="Times New Roman" w:eastAsia="Times New Roman" w:hAnsi="Times New Roman" w:cs="Times New Roman"/>
+      <w:b/>
+      <w:bCs/>
+      <w:kern w:val="36"/>
+      <w:sz w:val="48"/>
+      <w:szCs w:val="48"/>
+      <w:lang w:eastAsia="en-GB"/>
+    </w:rPr>
+  </w:style>
+  <w:style w:type="paragraph" w:styleId="Heading2">
+    <w:name w:val="heading 2"/>
+    <w:basedOn w:val="Normal"/>
+    <w:link w:val="Heading2Char"/>
+    <w:uiPriority w:val="9"/>
+    <w:qFormat/>
+    <w:rsid w:val="007B5C37"/>
+    <w:pPr>
+      <w:spacing w:before="100" w:beforeAutospacing="1" w:after="100" w:afterAutospacing="1"/>
+      <w:outlineLvl w:val="1"/>
+    </w:pPr>
+    <w:rPr>
+      <w:rFonts w:ascii="Times New Roman" w:eastAsia="Times New Roman" w:hAnsi="Times New Roman" w:cs="Times New Roman"/>
+      <w:b/>
+      <w:bCs/>
+      <w:sz w:val="36"/>
+      <w:szCs w:val="36"/>
+      <w:lang w:eastAsia="en-GB"/>
+    </w:rPr>
+  </w:style>
   <w:style w:type="character" w:default="1" w:styleId="DefaultParagraphFont">
     <w:name w:val="Default Paragraph Font"/>
     <w:uiPriority w:val="1"/>
+    <w:semiHidden/>
     <w:unhideWhenUsed/>
   </w:style>
   <w:style w:type="table" w:default="1" w:styleId="TableNormal">
@@ -1787,6 +2092,37 @@
       <w:ind w:left="720"/>
       <w:contextualSpacing/>
     </w:pPr>
+  </w:style>
+  <w:style w:type="character" w:customStyle="1" w:styleId="Heading1Char">
+    <w:name w:val="Heading 1 Char"/>
+    <w:basedOn w:val="DefaultParagraphFont"/>
+    <w:link w:val="Heading1"/>
+    <w:uiPriority w:val="9"/>
+    <w:rsid w:val="007B5C37"/>
+    <w:rPr>
+      <w:rFonts w:ascii="Times New Roman" w:eastAsia="Times New Roman" w:hAnsi="Times New Roman" w:cs="Times New Roman"/>
+      <w:b/>
+      <w:bCs/>
+      <w:kern w:val="36"/>
+      <w:sz w:val="48"/>
+      <w:szCs w:val="48"/>
+      <w:lang w:eastAsia="en-GB"/>
+    </w:rPr>
+  </w:style>
+  <w:style w:type="character" w:customStyle="1" w:styleId="Heading2Char">
+    <w:name w:val="Heading 2 Char"/>
+    <w:basedOn w:val="DefaultParagraphFont"/>
+    <w:link w:val="Heading2"/>
+    <w:uiPriority w:val="9"/>
+    <w:rsid w:val="007B5C37"/>
+    <w:rPr>
+      <w:rFonts w:ascii="Times New Roman" w:eastAsia="Times New Roman" w:hAnsi="Times New Roman" w:cs="Times New Roman"/>
+      <w:b/>
+      <w:bCs/>
+      <w:sz w:val="36"/>
+      <w:szCs w:val="36"/>
+      <w:lang w:eastAsia="en-GB"/>
+    </w:rPr>
   </w:style>
 </w:styles>
 </file>

</xml_diff>